<commit_message>
videos e documentação completa
</commit_message>
<xml_diff>
--- a/PIT_atividade.docx
+++ b/PIT_atividade.docx
@@ -856,6 +856,7 @@
               <w:spacing w:line="360" w:lineRule="auto"/>
               <w:rPr>
                 <w:rFonts w:ascii="Arial" w:hAnsi="Arial" w:cs="Arial"/>
+                <w:u w:val="single"/>
               </w:rPr>
             </w:pPr>
           </w:p>
@@ -934,6 +935,12 @@
                 <w:rFonts w:ascii="Arial" w:hAnsi="Arial" w:cs="Arial"/>
               </w:rPr>
             </w:pPr>
+            <w:r>
+              <w:rPr>
+                <w:rFonts w:ascii="Arial" w:hAnsi="Arial" w:cs="Arial"/>
+              </w:rPr>
+              <w:t>https://drive.google.com/file/d/1vxUonCGdQRtQCBYCJ23fkG6Cq12TAP0V/view?usp=sharing</w:t>
+            </w:r>
           </w:p>
         </w:tc>
       </w:tr>
@@ -965,6 +972,7 @@
           <w:rFonts w:ascii="Arial" w:hAnsi="Arial" w:cs="Arial"/>
           <w:b/>
           <w:bCs/>
+          <w:u w:val="single"/>
         </w:rPr>
       </w:pPr>
       <w:r>
@@ -1085,7 +1093,23 @@
                 <w:b/>
                 <w:bCs/>
               </w:rPr>
-              <w:t xml:space="preserve"> 22/12</w:t>
+              <w:t xml:space="preserve"> </w:t>
+            </w:r>
+            <w:r>
+              <w:rPr>
+                <w:rFonts w:ascii="Arial" w:hAnsi="Arial" w:cs="Arial"/>
+                <w:b/>
+                <w:bCs/>
+              </w:rPr>
+              <w:t>17</w:t>
+            </w:r>
+            <w:r>
+              <w:rPr>
+                <w:rFonts w:ascii="Arial" w:hAnsi="Arial" w:cs="Arial"/>
+                <w:b/>
+                <w:bCs/>
+              </w:rPr>
+              <w:t>/12</w:t>
             </w:r>
             <w:r>
               <w:rPr>
@@ -2057,16 +2081,148 @@
           <w:rFonts w:ascii="Arial" w:hAnsi="Arial" w:cs="Arial"/>
         </w:rPr>
       </w:pPr>
-    </w:p>
-    <w:p>
-      <w:pPr>
-        <w:spacing w:after="0" w:line="360" w:lineRule="auto"/>
-        <w:rPr>
-          <w:rFonts w:ascii="Arial" w:hAnsi="Arial" w:cs="Arial"/>
-          <w:b/>
-          <w:bCs/>
-        </w:rPr>
-      </w:pPr>
+      <w:r>
+        <w:rPr>
+          <w:rFonts w:ascii="Arial" w:hAnsi="Arial" w:cs="Arial"/>
+        </w:rPr>
+        <w:t xml:space="preserve">Teste 1: </w:t>
+      </w:r>
+      <w:r>
+        <w:rPr>
+          <w:rFonts w:ascii="Arial" w:hAnsi="Arial" w:cs="Arial"/>
+        </w:rPr>
+        <w:t>teste de pegar todos os produtos</w:t>
+      </w:r>
+      <w:r>
+        <w:rPr>
+          <w:rFonts w:ascii="Arial" w:hAnsi="Arial" w:cs="Arial"/>
+        </w:rPr>
+        <w:t xml:space="preserve"> cadastrados no banco de </w:t>
+      </w:r>
+      <w:proofErr w:type="gramStart"/>
+      <w:r>
+        <w:rPr>
+          <w:rFonts w:ascii="Arial" w:hAnsi="Arial" w:cs="Arial"/>
+        </w:rPr>
+        <w:t>dados .</w:t>
+      </w:r>
+      <w:proofErr w:type="gramEnd"/>
+    </w:p>
+    <w:p>
+      <w:pPr>
+        <w:spacing w:after="0" w:line="360" w:lineRule="auto"/>
+        <w:rPr>
+          <w:rFonts w:ascii="Arial" w:hAnsi="Arial" w:cs="Arial"/>
+        </w:rPr>
+      </w:pPr>
+      <w:r>
+        <w:rPr>
+          <w:noProof/>
+        </w:rPr>
+        <w:drawing>
+          <wp:inline distT="0" distB="0" distL="0" distR="0" wp14:anchorId="5E78CB39" wp14:editId="719CD3CD">
+            <wp:extent cx="5400040" cy="2663190"/>
+            <wp:effectExtent l="0" t="0" r="0" b="3810"/>
+            <wp:docPr id="1" name="Imagem 1"/>
+            <wp:cNvGraphicFramePr>
+              <a:graphicFrameLocks xmlns:a="http://schemas.openxmlformats.org/drawingml/2006/main" noChangeAspect="1"/>
+            </wp:cNvGraphicFramePr>
+            <a:graphic xmlns:a="http://schemas.openxmlformats.org/drawingml/2006/main">
+              <a:graphicData uri="http://schemas.openxmlformats.org/drawingml/2006/picture">
+                <pic:pic xmlns:pic="http://schemas.openxmlformats.org/drawingml/2006/picture">
+                  <pic:nvPicPr>
+                    <pic:cNvPr id="1" name=""/>
+                    <pic:cNvPicPr/>
+                  </pic:nvPicPr>
+                  <pic:blipFill>
+                    <a:blip r:embed="rId9"/>
+                    <a:stretch>
+                      <a:fillRect/>
+                    </a:stretch>
+                  </pic:blipFill>
+                  <pic:spPr>
+                    <a:xfrm>
+                      <a:off x="0" y="0"/>
+                      <a:ext cx="5400040" cy="2663190"/>
+                    </a:xfrm>
+                    <a:prstGeom prst="rect">
+                      <a:avLst/>
+                    </a:prstGeom>
+                  </pic:spPr>
+                </pic:pic>
+              </a:graphicData>
+            </a:graphic>
+          </wp:inline>
+        </w:drawing>
+      </w:r>
+    </w:p>
+    <w:p>
+      <w:pPr>
+        <w:spacing w:after="0" w:line="360" w:lineRule="auto"/>
+        <w:rPr>
+          <w:rFonts w:ascii="Arial" w:hAnsi="Arial" w:cs="Arial"/>
+          <w:b/>
+          <w:bCs/>
+          <w:u w:val="single"/>
+        </w:rPr>
+      </w:pPr>
+      <w:r>
+        <w:rPr>
+          <w:rFonts w:ascii="Arial" w:hAnsi="Arial" w:cs="Arial"/>
+          <w:b/>
+          <w:bCs/>
+        </w:rPr>
+        <w:lastRenderedPageBreak/>
+        <w:t xml:space="preserve">Teste 2: </w:t>
+      </w:r>
+      <w:r>
+        <w:rPr>
+          <w:rFonts w:ascii="Arial" w:hAnsi="Arial" w:cs="Arial"/>
+          <w:b/>
+          <w:bCs/>
+        </w:rPr>
+        <w:t xml:space="preserve">teste para saber se novos usuários estão sendo salvos no banco de dados </w:t>
+      </w:r>
+      <w:r>
+        <w:rPr>
+          <w:noProof/>
+        </w:rPr>
+        <w:drawing>
+          <wp:inline distT="0" distB="0" distL="0" distR="0" wp14:anchorId="408BFBC8" wp14:editId="530E3269">
+            <wp:extent cx="5400040" cy="2915285"/>
+            <wp:effectExtent l="0" t="0" r="0" b="0"/>
+            <wp:docPr id="2" name="Imagem 2"/>
+            <wp:cNvGraphicFramePr>
+              <a:graphicFrameLocks xmlns:a="http://schemas.openxmlformats.org/drawingml/2006/main" noChangeAspect="1"/>
+            </wp:cNvGraphicFramePr>
+            <a:graphic xmlns:a="http://schemas.openxmlformats.org/drawingml/2006/main">
+              <a:graphicData uri="http://schemas.openxmlformats.org/drawingml/2006/picture">
+                <pic:pic xmlns:pic="http://schemas.openxmlformats.org/drawingml/2006/picture">
+                  <pic:nvPicPr>
+                    <pic:cNvPr id="1" name=""/>
+                    <pic:cNvPicPr/>
+                  </pic:nvPicPr>
+                  <pic:blipFill>
+                    <a:blip r:embed="rId10"/>
+                    <a:stretch>
+                      <a:fillRect/>
+                    </a:stretch>
+                  </pic:blipFill>
+                  <pic:spPr>
+                    <a:xfrm>
+                      <a:off x="0" y="0"/>
+                      <a:ext cx="5400040" cy="2915285"/>
+                    </a:xfrm>
+                    <a:prstGeom prst="rect">
+                      <a:avLst/>
+                    </a:prstGeom>
+                  </pic:spPr>
+                </pic:pic>
+              </a:graphicData>
+            </a:graphic>
+          </wp:inline>
+        </w:drawing>
+      </w:r>
     </w:p>
     <w:p>
       <w:pPr>
@@ -2222,6 +2378,14 @@
                 <w:bCs/>
               </w:rPr>
             </w:pPr>
+            <w:r>
+              <w:rPr>
+                <w:rFonts w:ascii="Arial" w:hAnsi="Arial" w:cs="Arial"/>
+                <w:b/>
+                <w:bCs/>
+              </w:rPr>
+              <w:t>https://drive.google.com/file/d/1xABPxVHINvthN1fZupfmkMahdwPAwCdt/view?usp=sharing</w:t>
+            </w:r>
           </w:p>
         </w:tc>
       </w:tr>
@@ -2233,11 +2397,12 @@
           <w:rFonts w:ascii="Arial" w:hAnsi="Arial" w:cs="Arial"/>
           <w:b/>
           <w:bCs/>
+          <w:u w:val="single"/>
         </w:rPr>
       </w:pPr>
     </w:p>
     <w:sectPr>
-      <w:headerReference w:type="default" r:id="rId9"/>
+      <w:headerReference w:type="default" r:id="rId11"/>
       <w:pgSz w:w="11906" w:h="16838"/>
       <w:pgMar w:top="2694" w:right="1701" w:bottom="1417" w:left="1701" w:header="708" w:footer="708" w:gutter="0"/>
       <w:cols w:space="708"/>

</xml_diff>